<commit_message>
Configuracion de plantillas por medio de json
</commit_message>
<xml_diff>
--- a/templates/FOR 09 004 INFORME DE MONITOREO (AP).docx
+++ b/templates/FOR 09 004 INFORME DE MONITOREO (AP).docx
@@ -1,12 +1,8 @@
 
 <file path=word/document.xml><?xml version="1.0" encoding="utf-8"?>
-<w:document xmlns:wpc="http://schemas.microsoft.com/office/word/2010/wordprocessingCanvas" xmlns:cx="http://schemas.microsoft.com/office/drawing/2014/chartex" xmlns:cx1="http://schemas.microsoft.com/office/drawing/2015/9/8/chartex" xmlns:cx2="http://schemas.microsoft.com/office/drawing/2015/10/21/chartex" xmlns:cx3="http://schemas.microsoft.com/office/drawing/2016/5/9/chartex" xmlns:cx4="http://schemas.microsoft.com/office/drawing/2016/5/10/chartex" xmlns:cx5="http://schemas.microsoft.com/office/drawing/2016/5/11/chartex" xmlns:cx6="http://schemas.microsoft.com/office/drawing/2016/5/12/chartex" xmlns:cx7="http://schemas.microsoft.com/office/drawing/2016/5/13/chartex" xmlns:cx8="http://schemas.microsoft.com/office/drawing/2016/5/14/chartex" xmlns:mc="http://schemas.openxmlformats.org/markup-compatibility/2006" xmlns:aink="http://schemas.microsoft.com/office/drawing/2016/ink" xmlns:am3d="http://schemas.microsoft.com/office/drawing/2017/model3d" xmlns:o="urn:schemas-microsoft-com:office:office" xmlns:oel="http://schemas.microsoft.com/office/2019/extlst" xmlns:r="http://schemas.openxmlformats.org/officeDocument/2006/relationships" xmlns:m="http://schemas.openxmlformats.org/officeDocument/2006/math" xmlns:v="urn:schemas-microsoft-com:vml" xmlns:wp14="http://schemas.microsoft.com/office/word/2010/wordprocessingDrawing" xmlns:wp="http://schemas.openxmlformats.org/drawingml/2006/wordprocessingDrawing" xmlns:w10="urn:schemas-microsoft-com:office:word" xmlns:w="http://schemas.openxmlformats.org/wordprocessingml/2006/main" xmlns:w14="http://schemas.microsoft.com/office/word/2010/wordml" xmlns:w15="http://schemas.microsoft.com/office/word/2012/wordml" xmlns:w16cex="http://schemas.microsoft.com/office/word/2018/wordml/cex" xmlns:w16cid="http://schemas.microsoft.com/office/word/2016/wordml/cid" xmlns:w16="http://schemas.microsoft.com/office/word/2018/wordml" xmlns:w16du="http://schemas.microsoft.com/office/word/2023/wordml/word16du" xmlns:w16sdtdh="http://schemas.microsoft.com/office/word/2020/wordml/sdtdatahash" xmlns:w16sdtfl="http://schemas.microsoft.com/office/word/2024/wordml/sdtformatlock" xmlns:w16se="http://schemas.microsoft.com/office/word/2015/wordml/symex" xmlns:wpg="http://schemas.microsoft.com/office/word/2010/wordprocessingGroup" xmlns:wpi="http://schemas.microsoft.com/office/word/2010/wordprocessingInk" xmlns:wne="http://schemas.microsoft.com/office/word/2006/wordml" xmlns:wps="http://schemas.microsoft.com/office/word/2010/wordprocessingShape" mc:Ignorable="w14 w15 w16se w16cid w16 w16cex w16sdtdh w16sdtfl w16du wp14">
+<w:document xmlns:wpc="http://schemas.microsoft.com/office/word/2010/wordprocessingCanvas" xmlns:cx="http://schemas.microsoft.com/office/drawing/2014/chartex" xmlns:cx1="http://schemas.microsoft.com/office/drawing/2015/9/8/chartex" xmlns:cx2="http://schemas.microsoft.com/office/drawing/2015/10/21/chartex" xmlns:cx3="http://schemas.microsoft.com/office/drawing/2016/5/9/chartex" xmlns:cx4="http://schemas.microsoft.com/office/drawing/2016/5/10/chartex" xmlns:cx5="http://schemas.microsoft.com/office/drawing/2016/5/11/chartex" xmlns:cx6="http://schemas.microsoft.com/office/drawing/2016/5/12/chartex" xmlns:cx7="http://schemas.microsoft.com/office/drawing/2016/5/13/chartex" xmlns:cx8="http://schemas.microsoft.com/office/drawing/2016/5/14/chartex" xmlns:mc="http://schemas.openxmlformats.org/markup-compatibility/2006" xmlns:aink="http://schemas.microsoft.com/office/drawing/2016/ink" xmlns:am3d="http://schemas.microsoft.com/office/drawing/2017/model3d" xmlns:o="urn:schemas-microsoft-com:office:office" xmlns:oel="http://schemas.microsoft.com/office/2019/extlst" xmlns:r="http://schemas.openxmlformats.org/officeDocument/2006/relationships" xmlns:m="http://schemas.openxmlformats.org/officeDocument/2006/math" xmlns:v="urn:schemas-microsoft-com:vml" xmlns:wp14="http://schemas.microsoft.com/office/word/2010/wordprocessingDrawing" xmlns:wp="http://schemas.openxmlformats.org/drawingml/2006/wordprocessingDrawing" xmlns:w10="urn:schemas-microsoft-com:office:word" xmlns:w="http://schemas.openxmlformats.org/wordprocessingml/2006/main" xmlns:w14="http://schemas.microsoft.com/office/word/2010/wordml" xmlns:w15="http://schemas.microsoft.com/office/word/2012/wordml" xmlns:w16cex="http://schemas.microsoft.com/office/word/2018/wordml/cex" xmlns:w16cid="http://schemas.microsoft.com/office/word/2016/wordml/cid" xmlns:w16="http://schemas.microsoft.com/office/word/2018/wordml" xmlns:w16sdtdh="http://schemas.microsoft.com/office/word/2020/wordml/sdtdatahash" xmlns:w16se="http://schemas.microsoft.com/office/word/2015/wordml/symex" xmlns:wpg="http://schemas.microsoft.com/office/word/2010/wordprocessingGroup" xmlns:wpi="http://schemas.microsoft.com/office/word/2010/wordprocessingInk" xmlns:wne="http://schemas.microsoft.com/office/word/2006/wordml" xmlns:wps="http://schemas.microsoft.com/office/word/2010/wordprocessingShape" mc:Ignorable="w14 w15 w16se w16cid w16 w16cex w16sdtdh wp14">
   <w:body>
-    <w:p>
-      <w:r>
-        <w:t>|</w:t>
-      </w:r>
-    </w:p>
+    <w:p/>
     <w:tbl>
       <w:tblPr>
         <w:tblW w:w="5000" w:type="pct"/>
@@ -24,6 +20,7 @@
         <w:tc>
           <w:tcPr>
             <w:tcW w:w="5000" w:type="pct"/>
+            <w:shd w:val="clear" w:color="auto" w:fill="auto"/>
           </w:tcPr>
           <w:p>
             <w:pPr>
@@ -237,6 +234,7 @@
         <w:tc>
           <w:tcPr>
             <w:tcW w:w="5000" w:type="pct"/>
+            <w:shd w:val="clear" w:color="auto" w:fill="auto"/>
             <w:vAlign w:val="center"/>
           </w:tcPr>
           <w:p>
@@ -246,11 +244,374 @@
               <w:jc w:val="center"/>
               <w:rPr>
                 <w:rFonts w:eastAsiaTheme="majorEastAsia" w:cstheme="majorBidi"/>
-                <w:u w:val="single"/>
                 <w:lang w:val="es-ES"/>
               </w:rPr>
             </w:pPr>
             <w:bookmarkStart w:id="0" w:name="_Hlk159395205"/>
+          </w:p>
+          <w:p>
+            <w:pPr>
+              <w:spacing w:after="0" w:line="276" w:lineRule="auto"/>
+              <w:ind w:left="360"/>
+              <w:jc w:val="center"/>
+              <w:rPr>
+                <w:rFonts w:eastAsiaTheme="majorEastAsia" w:cstheme="majorBidi"/>
+                <w:lang w:val="es-ES"/>
+              </w:rPr>
+            </w:pPr>
+          </w:p>
+          <w:tbl>
+            <w:tblPr>
+              <w:tblStyle w:val="Tablaconcuadrcula"/>
+              <w:tblpPr w:leftFromText="141" w:rightFromText="141" w:horzAnchor="margin" w:tblpXSpec="center" w:tblpY="855"/>
+              <w:tblW w:w="9210" w:type="dxa"/>
+              <w:tblLook w:val="04A0" w:firstRow="1" w:lastRow="0" w:firstColumn="1" w:lastColumn="0" w:noHBand="0" w:noVBand="1"/>
+            </w:tblPr>
+            <w:tblGrid>
+              <w:gridCol w:w="3128"/>
+              <w:gridCol w:w="3092"/>
+              <w:gridCol w:w="2990"/>
+            </w:tblGrid>
+            <w:tr>
+              <w:trPr>
+                <w:trHeight w:val="347"/>
+              </w:trPr>
+              <w:tc>
+                <w:tcPr>
+                  <w:tcW w:w="3128" w:type="dxa"/>
+                </w:tcPr>
+                <w:p>
+                  <w:pPr>
+                    <w:spacing w:line="276" w:lineRule="auto"/>
+                    <w:ind w:left="22" w:hanging="22"/>
+                    <w:jc w:val="center"/>
+                    <w:rPr>
+                      <w:rFonts w:ascii="Century Gothic" w:eastAsiaTheme="majorEastAsia" w:hAnsi="Century Gothic" w:cstheme="majorBidi"/>
+                      <w:sz w:val="22"/>
+                      <w:szCs w:val="22"/>
+                      <w:lang w:val="es-ES"/>
+                    </w:rPr>
+                  </w:pPr>
+                  <w:r>
+                    <w:rPr>
+                      <w:rFonts w:ascii="Century Gothic" w:eastAsiaTheme="majorEastAsia" w:hAnsi="Century Gothic" w:cstheme="majorBidi"/>
+                      <w:sz w:val="22"/>
+                      <w:szCs w:val="22"/>
+                      <w:lang w:val="es-ES"/>
+                    </w:rPr>
+                    <w:t>Presentado a:</w:t>
+                  </w:r>
+                </w:p>
+                <w:p>
+                  <w:pPr>
+                    <w:spacing w:line="276" w:lineRule="auto"/>
+                    <w:ind w:left="22" w:hanging="22"/>
+                    <w:jc w:val="center"/>
+                    <w:rPr>
+                      <w:rFonts w:ascii="Century Gothic" w:hAnsi="Century Gothic"/>
+                      <w:sz w:val="22"/>
+                      <w:szCs w:val="22"/>
+                      <w:lang w:val="es-ES"/>
+                    </w:rPr>
+                  </w:pPr>
+                  <w:r>
+                    <w:rPr>
+                      <w:rFonts w:ascii="Century Gothic" w:hAnsi="Century Gothic"/>
+                      <w:sz w:val="22"/>
+                      <w:szCs w:val="22"/>
+                      <w:lang w:val="es-ES"/>
+                    </w:rPr>
+                    <w:t>Nombre empresa cliente</w:t>
+                  </w:r>
+                </w:p>
+                <w:p>
+                  <w:pPr>
+                    <w:spacing w:line="276" w:lineRule="auto"/>
+                    <w:ind w:left="22" w:hanging="22"/>
+                    <w:jc w:val="center"/>
+                    <w:rPr>
+                      <w:rFonts w:ascii="Century Gothic" w:hAnsi="Century Gothic"/>
+                      <w:sz w:val="22"/>
+                      <w:szCs w:val="22"/>
+                      <w:lang w:val="es-ES"/>
+                    </w:rPr>
+                  </w:pPr>
+                  <w:r>
+                    <w:rPr>
+                      <w:rFonts w:ascii="Century Gothic" w:hAnsi="Century Gothic"/>
+                      <w:color w:val="000000"/>
+                      <w:sz w:val="22"/>
+                      <w:szCs w:val="22"/>
+                    </w:rPr>
+                    <w:t>Contacto del cliente</w:t>
+                  </w:r>
+                </w:p>
+                <w:p>
+                  <w:pPr>
+                    <w:spacing w:line="276" w:lineRule="auto"/>
+                    <w:jc w:val="center"/>
+                    <w:rPr>
+                      <w:rFonts w:ascii="Century Gothic" w:eastAsiaTheme="majorEastAsia" w:hAnsi="Century Gothic" w:cstheme="majorBidi"/>
+                      <w:sz w:val="22"/>
+                      <w:szCs w:val="22"/>
+                      <w:lang w:val="es-ES"/>
+                    </w:rPr>
+                  </w:pPr>
+                </w:p>
+              </w:tc>
+              <w:tc>
+                <w:tcPr>
+                  <w:tcW w:w="3092" w:type="dxa"/>
+                </w:tcPr>
+                <w:p>
+                  <w:pPr>
+                    <w:spacing w:line="276" w:lineRule="auto"/>
+                    <w:ind w:firstLine="28"/>
+                    <w:jc w:val="center"/>
+                    <w:rPr>
+                      <w:rFonts w:ascii="Century Gothic" w:eastAsiaTheme="majorEastAsia" w:hAnsi="Century Gothic" w:cstheme="majorBidi"/>
+                      <w:sz w:val="22"/>
+                      <w:szCs w:val="22"/>
+                      <w:lang w:val="es-ES"/>
+                    </w:rPr>
+                  </w:pPr>
+                  <w:r>
+                    <w:rPr>
+                      <w:rFonts w:ascii="Century Gothic" w:eastAsiaTheme="majorEastAsia" w:hAnsi="Century Gothic" w:cstheme="majorBidi"/>
+                      <w:sz w:val="22"/>
+                      <w:szCs w:val="22"/>
+                      <w:lang w:val="es-ES"/>
+                    </w:rPr>
+                    <w:t>Revisado</w:t>
+                  </w:r>
+                  <w:r>
+                    <w:rPr>
+                      <w:rFonts w:ascii="Century Gothic" w:eastAsiaTheme="majorEastAsia" w:hAnsi="Century Gothic" w:cstheme="majorBidi"/>
+                      <w:sz w:val="22"/>
+                      <w:szCs w:val="22"/>
+                      <w:lang w:val="es-ES"/>
+                    </w:rPr>
+                    <w:t xml:space="preserve"> por:</w:t>
+                  </w:r>
+                </w:p>
+                <w:p>
+                  <w:pPr>
+                    <w:spacing w:line="276" w:lineRule="auto"/>
+                    <w:ind w:firstLine="28"/>
+                    <w:jc w:val="center"/>
+                    <w:rPr>
+                      <w:rFonts w:ascii="Century Gothic" w:hAnsi="Century Gothic"/>
+                      <w:sz w:val="22"/>
+                      <w:szCs w:val="22"/>
+                      <w:lang w:val="es-ES"/>
+                    </w:rPr>
+                  </w:pPr>
+                  <w:r>
+                    <w:rPr>
+                      <w:rFonts w:ascii="Century Gothic" w:hAnsi="Century Gothic"/>
+                      <w:sz w:val="22"/>
+                      <w:szCs w:val="22"/>
+                      <w:lang w:val="es-ES"/>
+                    </w:rPr>
+                    <w:t>Nombre de quien elabora</w:t>
+                  </w:r>
+                </w:p>
+                <w:p>
+                  <w:pPr>
+                    <w:spacing w:line="276" w:lineRule="auto"/>
+                    <w:ind w:firstLine="28"/>
+                    <w:jc w:val="center"/>
+                    <w:rPr>
+                      <w:rFonts w:ascii="Century Gothic" w:hAnsi="Century Gothic"/>
+                      <w:sz w:val="22"/>
+                      <w:szCs w:val="22"/>
+                      <w:lang w:val="es-ES"/>
+                    </w:rPr>
+                  </w:pPr>
+                  <w:r>
+                    <w:rPr>
+                      <w:rFonts w:ascii="Century Gothic" w:hAnsi="Century Gothic"/>
+                      <w:color w:val="000000"/>
+                      <w:sz w:val="22"/>
+                      <w:szCs w:val="22"/>
+                    </w:rPr>
+                    <w:t xml:space="preserve">- </w:t>
+                  </w:r>
+                  <w:r>
+                    <w:rPr>
+                      <w:rFonts w:ascii="Century Gothic" w:hAnsi="Century Gothic"/>
+                      <w:color w:val="000000"/>
+                      <w:sz w:val="22"/>
+                      <w:szCs w:val="22"/>
+                    </w:rPr>
+                    <w:t>C</w:t>
+                  </w:r>
+                  <w:r>
+                    <w:rPr>
+                      <w:rFonts w:ascii="Century Gothic" w:hAnsi="Century Gothic"/>
+                      <w:color w:val="000000"/>
+                      <w:sz w:val="22"/>
+                      <w:szCs w:val="22"/>
+                    </w:rPr>
+                    <w:t>argo</w:t>
+                  </w:r>
+                </w:p>
+                <w:p>
+                  <w:pPr>
+                    <w:spacing w:line="276" w:lineRule="auto"/>
+                    <w:jc w:val="center"/>
+                    <w:rPr>
+                      <w:rFonts w:ascii="Century Gothic" w:eastAsiaTheme="majorEastAsia" w:hAnsi="Century Gothic" w:cstheme="majorBidi"/>
+                      <w:sz w:val="22"/>
+                      <w:szCs w:val="22"/>
+                      <w:lang w:val="es-ES"/>
+                    </w:rPr>
+                  </w:pPr>
+                </w:p>
+              </w:tc>
+              <w:tc>
+                <w:tcPr>
+                  <w:tcW w:w="2990" w:type="dxa"/>
+                </w:tcPr>
+                <w:p>
+                  <w:pPr>
+                    <w:spacing w:line="276" w:lineRule="auto"/>
+                    <w:jc w:val="center"/>
+                    <w:rPr>
+                      <w:rFonts w:ascii="Century Gothic" w:eastAsiaTheme="majorEastAsia" w:hAnsi="Century Gothic" w:cstheme="majorBidi"/>
+                      <w:sz w:val="22"/>
+                      <w:szCs w:val="22"/>
+                      <w:lang w:val="es-ES"/>
+                    </w:rPr>
+                  </w:pPr>
+                  <w:r>
+                    <w:rPr>
+                      <w:rFonts w:ascii="Century Gothic" w:eastAsiaTheme="majorEastAsia" w:hAnsi="Century Gothic" w:cstheme="majorBidi"/>
+                      <w:sz w:val="22"/>
+                      <w:szCs w:val="22"/>
+                      <w:lang w:val="es-ES"/>
+                    </w:rPr>
+                    <w:t>Autorizado</w:t>
+                  </w:r>
+                  <w:r>
+                    <w:rPr>
+                      <w:rFonts w:ascii="Century Gothic" w:eastAsiaTheme="majorEastAsia" w:hAnsi="Century Gothic" w:cstheme="majorBidi"/>
+                      <w:sz w:val="22"/>
+                      <w:szCs w:val="22"/>
+                      <w:lang w:val="es-ES"/>
+                    </w:rPr>
+                    <w:t xml:space="preserve"> </w:t>
+                  </w:r>
+                  <w:r>
+                    <w:rPr>
+                      <w:rFonts w:ascii="Century Gothic" w:eastAsiaTheme="majorEastAsia" w:hAnsi="Century Gothic" w:cstheme="majorBidi"/>
+                      <w:sz w:val="22"/>
+                      <w:szCs w:val="22"/>
+                      <w:lang w:val="es-ES"/>
+                    </w:rPr>
+                    <w:t>po</w:t>
+                  </w:r>
+                  <w:r>
+                    <w:rPr>
+                      <w:rFonts w:ascii="Century Gothic" w:eastAsiaTheme="majorEastAsia" w:hAnsi="Century Gothic" w:cstheme="majorBidi"/>
+                      <w:sz w:val="22"/>
+                      <w:szCs w:val="22"/>
+                      <w:lang w:val="es-ES"/>
+                    </w:rPr>
+                    <w:t>r</w:t>
+                  </w:r>
+                  <w:r>
+                    <w:rPr>
+                      <w:rFonts w:ascii="Century Gothic" w:eastAsiaTheme="majorEastAsia" w:hAnsi="Century Gothic" w:cstheme="majorBidi"/>
+                      <w:sz w:val="22"/>
+                      <w:szCs w:val="22"/>
+                      <w:lang w:val="es-ES"/>
+                    </w:rPr>
+                    <w:t>:</w:t>
+                  </w:r>
+                </w:p>
+                <w:p>
+                  <w:pPr>
+                    <w:spacing w:line="276" w:lineRule="auto"/>
+                    <w:jc w:val="center"/>
+                    <w:rPr>
+                      <w:rFonts w:ascii="Century Gothic" w:hAnsi="Century Gothic"/>
+                      <w:sz w:val="22"/>
+                      <w:szCs w:val="22"/>
+                      <w:lang w:val="es-ES"/>
+                    </w:rPr>
+                  </w:pPr>
+                  <w:r>
+                    <w:rPr>
+                      <w:rFonts w:ascii="Century Gothic" w:hAnsi="Century Gothic"/>
+                      <w:sz w:val="22"/>
+                      <w:szCs w:val="22"/>
+                      <w:lang w:val="es-ES"/>
+                    </w:rPr>
+                    <w:t>Nombre</w:t>
+                  </w:r>
+                  <w:r>
+                    <w:rPr>
+                      <w:rFonts w:ascii="Century Gothic" w:hAnsi="Century Gothic"/>
+                      <w:sz w:val="22"/>
+                      <w:szCs w:val="22"/>
+                      <w:lang w:val="es-ES"/>
+                    </w:rPr>
+                    <w:t xml:space="preserve"> de quien</w:t>
+                  </w:r>
+                  <w:r>
+                    <w:rPr>
+                      <w:rFonts w:ascii="Century Gothic" w:hAnsi="Century Gothic"/>
+                      <w:sz w:val="22"/>
+                      <w:szCs w:val="22"/>
+                      <w:lang w:val="es-ES"/>
+                    </w:rPr>
+                    <w:t xml:space="preserve"> autoriza</w:t>
+                  </w:r>
+                </w:p>
+                <w:p>
+                  <w:pPr>
+                    <w:spacing w:line="276" w:lineRule="auto"/>
+                    <w:jc w:val="center"/>
+                    <w:rPr>
+                      <w:rFonts w:ascii="Century Gothic" w:hAnsi="Century Gothic"/>
+                      <w:sz w:val="22"/>
+                      <w:szCs w:val="22"/>
+                      <w:lang w:val="es-ES"/>
+                    </w:rPr>
+                  </w:pPr>
+                  <w:r>
+                    <w:rPr>
+                      <w:rFonts w:ascii="Century Gothic" w:hAnsi="Century Gothic"/>
+                      <w:color w:val="000000"/>
+                      <w:sz w:val="22"/>
+                      <w:szCs w:val="22"/>
+                    </w:rPr>
+                    <w:t>-</w:t>
+                  </w:r>
+                  <w:r>
+                    <w:rPr>
+                      <w:rFonts w:ascii="Century Gothic" w:hAnsi="Century Gothic"/>
+                      <w:color w:val="000000"/>
+                      <w:sz w:val="22"/>
+                      <w:szCs w:val="22"/>
+                    </w:rPr>
+                    <w:t>Cargo</w:t>
+                  </w:r>
+                </w:p>
+              </w:tc>
+            </w:tr>
+          </w:tbl>
+          <w:p>
+            <w:pPr>
+              <w:spacing w:after="0" w:line="276" w:lineRule="auto"/>
+              <w:ind w:left="360"/>
+              <w:jc w:val="center"/>
+              <w:rPr>
+                <w:rFonts w:eastAsiaTheme="majorEastAsia" w:cstheme="majorBidi"/>
+                <w:lang w:val="es-ES"/>
+              </w:rPr>
+            </w:pPr>
           </w:p>
         </w:tc>
       </w:tr>
@@ -263,6 +624,7 @@
         <w:tc>
           <w:tcPr>
             <w:tcW w:w="5000" w:type="pct"/>
+            <w:shd w:val="clear" w:color="auto" w:fill="auto"/>
             <w:vAlign w:val="center"/>
           </w:tcPr>
           <w:p>
@@ -739,6 +1101,7 @@
           <w:sz w:val="22"/>
           <w:szCs w:val="22"/>
         </w:rPr>
+        <w:lastRenderedPageBreak/>
         <w:t>TABLA DE CONTENIDO</w:t>
       </w:r>
     </w:p>
@@ -1771,6 +2134,7 @@
           <w:tcPr>
             <w:tcW w:w="1040" w:type="dxa"/>
             <w:vMerge/>
+            <w:shd w:val="clear" w:color="auto" w:fill="auto"/>
             <w:vAlign w:val="center"/>
           </w:tcPr>
           <w:p>
@@ -1790,6 +2154,7 @@
           <w:tcPr>
             <w:tcW w:w="1264" w:type="dxa"/>
             <w:vMerge/>
+            <w:shd w:val="clear" w:color="auto" w:fill="auto"/>
             <w:vAlign w:val="center"/>
           </w:tcPr>
           <w:p>
@@ -1828,6 +2193,7 @@
           <w:tcPr>
             <w:tcW w:w="1503" w:type="dxa"/>
             <w:vMerge/>
+            <w:shd w:val="clear" w:color="auto" w:fill="auto"/>
             <w:vAlign w:val="center"/>
           </w:tcPr>
           <w:p>
@@ -1905,6 +2271,7 @@
           <w:tcPr>
             <w:tcW w:w="2939" w:type="dxa"/>
             <w:vMerge/>
+            <w:shd w:val="clear" w:color="auto" w:fill="auto"/>
             <w:vAlign w:val="center"/>
           </w:tcPr>
           <w:p>
@@ -1931,6 +2298,7 @@
           <w:tcPr>
             <w:tcW w:w="10177" w:type="dxa"/>
             <w:gridSpan w:val="7"/>
+            <w:shd w:val="clear" w:color="auto" w:fill="auto"/>
             <w:vAlign w:val="center"/>
           </w:tcPr>
           <w:p>
@@ -1962,6 +2330,7 @@
         <w:tc>
           <w:tcPr>
             <w:tcW w:w="1040" w:type="dxa"/>
+            <w:shd w:val="clear" w:color="auto" w:fill="auto"/>
             <w:vAlign w:val="center"/>
           </w:tcPr>
           <w:p>
@@ -1982,6 +2351,7 @@
         <w:tc>
           <w:tcPr>
             <w:tcW w:w="1264" w:type="dxa"/>
+            <w:shd w:val="clear" w:color="auto" w:fill="auto"/>
             <w:vAlign w:val="center"/>
           </w:tcPr>
           <w:p>
@@ -2020,6 +2390,7 @@
         <w:tc>
           <w:tcPr>
             <w:tcW w:w="1503" w:type="dxa"/>
+            <w:shd w:val="clear" w:color="auto" w:fill="auto"/>
             <w:vAlign w:val="center"/>
           </w:tcPr>
           <w:p>
@@ -2041,6 +2412,7 @@
         <w:tc>
           <w:tcPr>
             <w:tcW w:w="1064" w:type="dxa"/>
+            <w:shd w:val="clear" w:color="auto" w:fill="auto"/>
             <w:vAlign w:val="center"/>
           </w:tcPr>
           <w:p>
@@ -2058,6 +2430,7 @@
         <w:tc>
           <w:tcPr>
             <w:tcW w:w="1182" w:type="dxa"/>
+            <w:shd w:val="clear" w:color="auto" w:fill="auto"/>
             <w:vAlign w:val="center"/>
           </w:tcPr>
           <w:p>
@@ -2075,6 +2448,7 @@
         <w:tc>
           <w:tcPr>
             <w:tcW w:w="2939" w:type="dxa"/>
+            <w:shd w:val="clear" w:color="auto" w:fill="auto"/>
             <w:vAlign w:val="center"/>
           </w:tcPr>
           <w:p>
@@ -5938,7 +6312,7 @@
 </file>
 
 <file path=word/endnotes.xml><?xml version="1.0" encoding="utf-8"?>
-<w:endnotes xmlns:wpc="http://schemas.microsoft.com/office/word/2010/wordprocessingCanvas" xmlns:cx="http://schemas.microsoft.com/office/drawing/2014/chartex" xmlns:cx1="http://schemas.microsoft.com/office/drawing/2015/9/8/chartex" xmlns:cx2="http://schemas.microsoft.com/office/drawing/2015/10/21/chartex" xmlns:cx3="http://schemas.microsoft.com/office/drawing/2016/5/9/chartex" xmlns:cx4="http://schemas.microsoft.com/office/drawing/2016/5/10/chartex" xmlns:cx5="http://schemas.microsoft.com/office/drawing/2016/5/11/chartex" xmlns:cx6="http://schemas.microsoft.com/office/drawing/2016/5/12/chartex" xmlns:cx7="http://schemas.microsoft.com/office/drawing/2016/5/13/chartex" xmlns:cx8="http://schemas.microsoft.com/office/drawing/2016/5/14/chartex" xmlns:mc="http://schemas.openxmlformats.org/markup-compatibility/2006" xmlns:aink="http://schemas.microsoft.com/office/drawing/2016/ink" xmlns:am3d="http://schemas.microsoft.com/office/drawing/2017/model3d" xmlns:o="urn:schemas-microsoft-com:office:office" xmlns:oel="http://schemas.microsoft.com/office/2019/extlst" xmlns:r="http://schemas.openxmlformats.org/officeDocument/2006/relationships" xmlns:m="http://schemas.openxmlformats.org/officeDocument/2006/math" xmlns:v="urn:schemas-microsoft-com:vml" xmlns:wp14="http://schemas.microsoft.com/office/word/2010/wordprocessingDrawing" xmlns:wp="http://schemas.openxmlformats.org/drawingml/2006/wordprocessingDrawing" xmlns:w10="urn:schemas-microsoft-com:office:word" xmlns:w="http://schemas.openxmlformats.org/wordprocessingml/2006/main" xmlns:w14="http://schemas.microsoft.com/office/word/2010/wordml" xmlns:w15="http://schemas.microsoft.com/office/word/2012/wordml" xmlns:w16cex="http://schemas.microsoft.com/office/word/2018/wordml/cex" xmlns:w16cid="http://schemas.microsoft.com/office/word/2016/wordml/cid" xmlns:w16="http://schemas.microsoft.com/office/word/2018/wordml" xmlns:w16du="http://schemas.microsoft.com/office/word/2023/wordml/word16du" xmlns:w16sdtdh="http://schemas.microsoft.com/office/word/2020/wordml/sdtdatahash" xmlns:w16sdtfl="http://schemas.microsoft.com/office/word/2024/wordml/sdtformatlock" xmlns:w16se="http://schemas.microsoft.com/office/word/2015/wordml/symex" xmlns:wpg="http://schemas.microsoft.com/office/word/2010/wordprocessingGroup" xmlns:wpi="http://schemas.microsoft.com/office/word/2010/wordprocessingInk" xmlns:wne="http://schemas.microsoft.com/office/word/2006/wordml" xmlns:wps="http://schemas.microsoft.com/office/word/2010/wordprocessingShape" mc:Ignorable="w14 w15 w16se w16cid w16 w16cex w16sdtdh w16sdtfl w16du wp14">
+<w:endnotes xmlns:wpc="http://schemas.microsoft.com/office/word/2010/wordprocessingCanvas" xmlns:cx="http://schemas.microsoft.com/office/drawing/2014/chartex" xmlns:cx1="http://schemas.microsoft.com/office/drawing/2015/9/8/chartex" xmlns:cx2="http://schemas.microsoft.com/office/drawing/2015/10/21/chartex" xmlns:cx3="http://schemas.microsoft.com/office/drawing/2016/5/9/chartex" xmlns:cx4="http://schemas.microsoft.com/office/drawing/2016/5/10/chartex" xmlns:cx5="http://schemas.microsoft.com/office/drawing/2016/5/11/chartex" xmlns:cx6="http://schemas.microsoft.com/office/drawing/2016/5/12/chartex" xmlns:cx7="http://schemas.microsoft.com/office/drawing/2016/5/13/chartex" xmlns:cx8="http://schemas.microsoft.com/office/drawing/2016/5/14/chartex" xmlns:mc="http://schemas.openxmlformats.org/markup-compatibility/2006" xmlns:aink="http://schemas.microsoft.com/office/drawing/2016/ink" xmlns:am3d="http://schemas.microsoft.com/office/drawing/2017/model3d" xmlns:o="urn:schemas-microsoft-com:office:office" xmlns:oel="http://schemas.microsoft.com/office/2019/extlst" xmlns:r="http://schemas.openxmlformats.org/officeDocument/2006/relationships" xmlns:m="http://schemas.openxmlformats.org/officeDocument/2006/math" xmlns:v="urn:schemas-microsoft-com:vml" xmlns:wp14="http://schemas.microsoft.com/office/word/2010/wordprocessingDrawing" xmlns:wp="http://schemas.openxmlformats.org/drawingml/2006/wordprocessingDrawing" xmlns:w10="urn:schemas-microsoft-com:office:word" xmlns:w="http://schemas.openxmlformats.org/wordprocessingml/2006/main" xmlns:w14="http://schemas.microsoft.com/office/word/2010/wordml" xmlns:w15="http://schemas.microsoft.com/office/word/2012/wordml" xmlns:w16cex="http://schemas.microsoft.com/office/word/2018/wordml/cex" xmlns:w16cid="http://schemas.microsoft.com/office/word/2016/wordml/cid" xmlns:w16="http://schemas.microsoft.com/office/word/2018/wordml" xmlns:w16sdtdh="http://schemas.microsoft.com/office/word/2020/wordml/sdtdatahash" xmlns:w16se="http://schemas.microsoft.com/office/word/2015/wordml/symex" xmlns:wpg="http://schemas.microsoft.com/office/word/2010/wordprocessingGroup" xmlns:wpi="http://schemas.microsoft.com/office/word/2010/wordprocessingInk" xmlns:wne="http://schemas.microsoft.com/office/word/2006/wordml" xmlns:wps="http://schemas.microsoft.com/office/word/2010/wordprocessingShape" mc:Ignorable="w14 w15 w16se w16cid w16 w16cex w16sdtdh wp14">
   <w:endnote w:type="separator" w:id="-1">
     <w:p>
       <w:pPr>
@@ -5963,7 +6337,7 @@
 </file>
 
 <file path=word/footer1.xml><?xml version="1.0" encoding="utf-8"?>
-<w:ftr xmlns:wpc="http://schemas.microsoft.com/office/word/2010/wordprocessingCanvas" xmlns:cx="http://schemas.microsoft.com/office/drawing/2014/chartex" xmlns:cx1="http://schemas.microsoft.com/office/drawing/2015/9/8/chartex" xmlns:cx2="http://schemas.microsoft.com/office/drawing/2015/10/21/chartex" xmlns:cx3="http://schemas.microsoft.com/office/drawing/2016/5/9/chartex" xmlns:cx4="http://schemas.microsoft.com/office/drawing/2016/5/10/chartex" xmlns:cx5="http://schemas.microsoft.com/office/drawing/2016/5/11/chartex" xmlns:cx6="http://schemas.microsoft.com/office/drawing/2016/5/12/chartex" xmlns:cx7="http://schemas.microsoft.com/office/drawing/2016/5/13/chartex" xmlns:cx8="http://schemas.microsoft.com/office/drawing/2016/5/14/chartex" xmlns:mc="http://schemas.openxmlformats.org/markup-compatibility/2006" xmlns:aink="http://schemas.microsoft.com/office/drawing/2016/ink" xmlns:am3d="http://schemas.microsoft.com/office/drawing/2017/model3d" xmlns:o="urn:schemas-microsoft-com:office:office" xmlns:oel="http://schemas.microsoft.com/office/2019/extlst" xmlns:r="http://schemas.openxmlformats.org/officeDocument/2006/relationships" xmlns:m="http://schemas.openxmlformats.org/officeDocument/2006/math" xmlns:v="urn:schemas-microsoft-com:vml" xmlns:wp14="http://schemas.microsoft.com/office/word/2010/wordprocessingDrawing" xmlns:wp="http://schemas.openxmlformats.org/drawingml/2006/wordprocessingDrawing" xmlns:w10="urn:schemas-microsoft-com:office:word" xmlns:w="http://schemas.openxmlformats.org/wordprocessingml/2006/main" xmlns:w14="http://schemas.microsoft.com/office/word/2010/wordml" xmlns:w15="http://schemas.microsoft.com/office/word/2012/wordml" xmlns:w16cex="http://schemas.microsoft.com/office/word/2018/wordml/cex" xmlns:w16cid="http://schemas.microsoft.com/office/word/2016/wordml/cid" xmlns:w16="http://schemas.microsoft.com/office/word/2018/wordml" xmlns:w16du="http://schemas.microsoft.com/office/word/2023/wordml/word16du" xmlns:w16sdtdh="http://schemas.microsoft.com/office/word/2020/wordml/sdtdatahash" xmlns:w16sdtfl="http://schemas.microsoft.com/office/word/2024/wordml/sdtformatlock" xmlns:w16se="http://schemas.microsoft.com/office/word/2015/wordml/symex" xmlns:wpg="http://schemas.microsoft.com/office/word/2010/wordprocessingGroup" xmlns:wpi="http://schemas.microsoft.com/office/word/2010/wordprocessingInk" xmlns:wne="http://schemas.microsoft.com/office/word/2006/wordml" xmlns:wps="http://schemas.microsoft.com/office/word/2010/wordprocessingShape" mc:Ignorable="w14 w15 w16se w16cid w16 w16cex w16sdtdh w16sdtfl w16du wp14">
+<w:ftr xmlns:wpc="http://schemas.microsoft.com/office/word/2010/wordprocessingCanvas" xmlns:cx="http://schemas.microsoft.com/office/drawing/2014/chartex" xmlns:cx1="http://schemas.microsoft.com/office/drawing/2015/9/8/chartex" xmlns:cx2="http://schemas.microsoft.com/office/drawing/2015/10/21/chartex" xmlns:cx3="http://schemas.microsoft.com/office/drawing/2016/5/9/chartex" xmlns:cx4="http://schemas.microsoft.com/office/drawing/2016/5/10/chartex" xmlns:cx5="http://schemas.microsoft.com/office/drawing/2016/5/11/chartex" xmlns:cx6="http://schemas.microsoft.com/office/drawing/2016/5/12/chartex" xmlns:cx7="http://schemas.microsoft.com/office/drawing/2016/5/13/chartex" xmlns:cx8="http://schemas.microsoft.com/office/drawing/2016/5/14/chartex" xmlns:mc="http://schemas.openxmlformats.org/markup-compatibility/2006" xmlns:aink="http://schemas.microsoft.com/office/drawing/2016/ink" xmlns:am3d="http://schemas.microsoft.com/office/drawing/2017/model3d" xmlns:o="urn:schemas-microsoft-com:office:office" xmlns:oel="http://schemas.microsoft.com/office/2019/extlst" xmlns:r="http://schemas.openxmlformats.org/officeDocument/2006/relationships" xmlns:m="http://schemas.openxmlformats.org/officeDocument/2006/math" xmlns:v="urn:schemas-microsoft-com:vml" xmlns:wp14="http://schemas.microsoft.com/office/word/2010/wordprocessingDrawing" xmlns:wp="http://schemas.openxmlformats.org/drawingml/2006/wordprocessingDrawing" xmlns:w10="urn:schemas-microsoft-com:office:word" xmlns:w="http://schemas.openxmlformats.org/wordprocessingml/2006/main" xmlns:w14="http://schemas.microsoft.com/office/word/2010/wordml" xmlns:w15="http://schemas.microsoft.com/office/word/2012/wordml" xmlns:w16cex="http://schemas.microsoft.com/office/word/2018/wordml/cex" xmlns:w16cid="http://schemas.microsoft.com/office/word/2016/wordml/cid" xmlns:w16="http://schemas.microsoft.com/office/word/2018/wordml" xmlns:w16sdtdh="http://schemas.microsoft.com/office/word/2020/wordml/sdtdatahash" xmlns:w16se="http://schemas.microsoft.com/office/word/2015/wordml/symex" xmlns:wpg="http://schemas.microsoft.com/office/word/2010/wordprocessingGroup" xmlns:wpi="http://schemas.microsoft.com/office/word/2010/wordprocessingInk" xmlns:wne="http://schemas.microsoft.com/office/word/2006/wordml" xmlns:wps="http://schemas.microsoft.com/office/word/2010/wordprocessingShape" mc:Ignorable="w14 w15 w16se w16cid w16 w16cex w16sdtdh wp14">
   <w:p>
     <w:pPr>
       <w:pStyle w:val="Piedepgina"/>
@@ -6291,7 +6665,7 @@
 </file>
 
 <file path=word/footer2.xml><?xml version="1.0" encoding="utf-8"?>
-<w:ftr xmlns:wpc="http://schemas.microsoft.com/office/word/2010/wordprocessingCanvas" xmlns:cx="http://schemas.microsoft.com/office/drawing/2014/chartex" xmlns:cx1="http://schemas.microsoft.com/office/drawing/2015/9/8/chartex" xmlns:cx2="http://schemas.microsoft.com/office/drawing/2015/10/21/chartex" xmlns:cx3="http://schemas.microsoft.com/office/drawing/2016/5/9/chartex" xmlns:cx4="http://schemas.microsoft.com/office/drawing/2016/5/10/chartex" xmlns:cx5="http://schemas.microsoft.com/office/drawing/2016/5/11/chartex" xmlns:cx6="http://schemas.microsoft.com/office/drawing/2016/5/12/chartex" xmlns:cx7="http://schemas.microsoft.com/office/drawing/2016/5/13/chartex" xmlns:cx8="http://schemas.microsoft.com/office/drawing/2016/5/14/chartex" xmlns:mc="http://schemas.openxmlformats.org/markup-compatibility/2006" xmlns:aink="http://schemas.microsoft.com/office/drawing/2016/ink" xmlns:am3d="http://schemas.microsoft.com/office/drawing/2017/model3d" xmlns:o="urn:schemas-microsoft-com:office:office" xmlns:oel="http://schemas.microsoft.com/office/2019/extlst" xmlns:r="http://schemas.openxmlformats.org/officeDocument/2006/relationships" xmlns:m="http://schemas.openxmlformats.org/officeDocument/2006/math" xmlns:v="urn:schemas-microsoft-com:vml" xmlns:wp14="http://schemas.microsoft.com/office/word/2010/wordprocessingDrawing" xmlns:wp="http://schemas.openxmlformats.org/drawingml/2006/wordprocessingDrawing" xmlns:w10="urn:schemas-microsoft-com:office:word" xmlns:w="http://schemas.openxmlformats.org/wordprocessingml/2006/main" xmlns:w14="http://schemas.microsoft.com/office/word/2010/wordml" xmlns:w15="http://schemas.microsoft.com/office/word/2012/wordml" xmlns:w16cex="http://schemas.microsoft.com/office/word/2018/wordml/cex" xmlns:w16cid="http://schemas.microsoft.com/office/word/2016/wordml/cid" xmlns:w16="http://schemas.microsoft.com/office/word/2018/wordml" xmlns:w16du="http://schemas.microsoft.com/office/word/2023/wordml/word16du" xmlns:w16sdtdh="http://schemas.microsoft.com/office/word/2020/wordml/sdtdatahash" xmlns:w16sdtfl="http://schemas.microsoft.com/office/word/2024/wordml/sdtformatlock" xmlns:w16se="http://schemas.microsoft.com/office/word/2015/wordml/symex" xmlns:wpg="http://schemas.microsoft.com/office/word/2010/wordprocessingGroup" xmlns:wpi="http://schemas.microsoft.com/office/word/2010/wordprocessingInk" xmlns:wne="http://schemas.microsoft.com/office/word/2006/wordml" xmlns:wps="http://schemas.microsoft.com/office/word/2010/wordprocessingShape" mc:Ignorable="w14 w15 w16se w16cid w16 w16cex w16sdtdh w16sdtfl w16du wp14">
+<w:ftr xmlns:wpc="http://schemas.microsoft.com/office/word/2010/wordprocessingCanvas" xmlns:cx="http://schemas.microsoft.com/office/drawing/2014/chartex" xmlns:cx1="http://schemas.microsoft.com/office/drawing/2015/9/8/chartex" xmlns:cx2="http://schemas.microsoft.com/office/drawing/2015/10/21/chartex" xmlns:cx3="http://schemas.microsoft.com/office/drawing/2016/5/9/chartex" xmlns:cx4="http://schemas.microsoft.com/office/drawing/2016/5/10/chartex" xmlns:cx5="http://schemas.microsoft.com/office/drawing/2016/5/11/chartex" xmlns:cx6="http://schemas.microsoft.com/office/drawing/2016/5/12/chartex" xmlns:cx7="http://schemas.microsoft.com/office/drawing/2016/5/13/chartex" xmlns:cx8="http://schemas.microsoft.com/office/drawing/2016/5/14/chartex" xmlns:mc="http://schemas.openxmlformats.org/markup-compatibility/2006" xmlns:aink="http://schemas.microsoft.com/office/drawing/2016/ink" xmlns:am3d="http://schemas.microsoft.com/office/drawing/2017/model3d" xmlns:o="urn:schemas-microsoft-com:office:office" xmlns:oel="http://schemas.microsoft.com/office/2019/extlst" xmlns:r="http://schemas.openxmlformats.org/officeDocument/2006/relationships" xmlns:m="http://schemas.openxmlformats.org/officeDocument/2006/math" xmlns:v="urn:schemas-microsoft-com:vml" xmlns:wp14="http://schemas.microsoft.com/office/word/2010/wordprocessingDrawing" xmlns:wp="http://schemas.openxmlformats.org/drawingml/2006/wordprocessingDrawing" xmlns:w10="urn:schemas-microsoft-com:office:word" xmlns:w="http://schemas.openxmlformats.org/wordprocessingml/2006/main" xmlns:w14="http://schemas.microsoft.com/office/word/2010/wordml" xmlns:w15="http://schemas.microsoft.com/office/word/2012/wordml" xmlns:w16cex="http://schemas.microsoft.com/office/word/2018/wordml/cex" xmlns:w16cid="http://schemas.microsoft.com/office/word/2016/wordml/cid" xmlns:w16="http://schemas.microsoft.com/office/word/2018/wordml" xmlns:w16sdtdh="http://schemas.microsoft.com/office/word/2020/wordml/sdtdatahash" xmlns:w16se="http://schemas.microsoft.com/office/word/2015/wordml/symex" xmlns:wpg="http://schemas.microsoft.com/office/word/2010/wordprocessingGroup" xmlns:wpi="http://schemas.microsoft.com/office/word/2010/wordprocessingInk" xmlns:wne="http://schemas.microsoft.com/office/word/2006/wordml" xmlns:wps="http://schemas.microsoft.com/office/word/2010/wordprocessingShape" mc:Ignorable="w14 w15 w16se w16cid w16 w16cex w16sdtdh wp14">
   <w:p>
     <w:pPr>
       <w:pStyle w:val="Piedepgina"/>
@@ -6721,7 +7095,7 @@
 </file>
 
 <file path=word/footer3.xml><?xml version="1.0" encoding="utf-8"?>
-<w:ftr xmlns:wpc="http://schemas.microsoft.com/office/word/2010/wordprocessingCanvas" xmlns:cx="http://schemas.microsoft.com/office/drawing/2014/chartex" xmlns:cx1="http://schemas.microsoft.com/office/drawing/2015/9/8/chartex" xmlns:cx2="http://schemas.microsoft.com/office/drawing/2015/10/21/chartex" xmlns:cx3="http://schemas.microsoft.com/office/drawing/2016/5/9/chartex" xmlns:cx4="http://schemas.microsoft.com/office/drawing/2016/5/10/chartex" xmlns:cx5="http://schemas.microsoft.com/office/drawing/2016/5/11/chartex" xmlns:cx6="http://schemas.microsoft.com/office/drawing/2016/5/12/chartex" xmlns:cx7="http://schemas.microsoft.com/office/drawing/2016/5/13/chartex" xmlns:cx8="http://schemas.microsoft.com/office/drawing/2016/5/14/chartex" xmlns:mc="http://schemas.openxmlformats.org/markup-compatibility/2006" xmlns:aink="http://schemas.microsoft.com/office/drawing/2016/ink" xmlns:am3d="http://schemas.microsoft.com/office/drawing/2017/model3d" xmlns:o="urn:schemas-microsoft-com:office:office" xmlns:oel="http://schemas.microsoft.com/office/2019/extlst" xmlns:r="http://schemas.openxmlformats.org/officeDocument/2006/relationships" xmlns:m="http://schemas.openxmlformats.org/officeDocument/2006/math" xmlns:v="urn:schemas-microsoft-com:vml" xmlns:wp14="http://schemas.microsoft.com/office/word/2010/wordprocessingDrawing" xmlns:wp="http://schemas.openxmlformats.org/drawingml/2006/wordprocessingDrawing" xmlns:w10="urn:schemas-microsoft-com:office:word" xmlns:w="http://schemas.openxmlformats.org/wordprocessingml/2006/main" xmlns:w14="http://schemas.microsoft.com/office/word/2010/wordml" xmlns:w15="http://schemas.microsoft.com/office/word/2012/wordml" xmlns:w16cex="http://schemas.microsoft.com/office/word/2018/wordml/cex" xmlns:w16cid="http://schemas.microsoft.com/office/word/2016/wordml/cid" xmlns:w16="http://schemas.microsoft.com/office/word/2018/wordml" xmlns:w16du="http://schemas.microsoft.com/office/word/2023/wordml/word16du" xmlns:w16sdtdh="http://schemas.microsoft.com/office/word/2020/wordml/sdtdatahash" xmlns:w16sdtfl="http://schemas.microsoft.com/office/word/2024/wordml/sdtformatlock" xmlns:w16se="http://schemas.microsoft.com/office/word/2015/wordml/symex" xmlns:wpg="http://schemas.microsoft.com/office/word/2010/wordprocessingGroup" xmlns:wpi="http://schemas.microsoft.com/office/word/2010/wordprocessingInk" xmlns:wne="http://schemas.microsoft.com/office/word/2006/wordml" xmlns:wps="http://schemas.microsoft.com/office/word/2010/wordprocessingShape" mc:Ignorable="w14 w15 w16se w16cid w16 w16cex w16sdtdh w16sdtfl w16du wp14">
+<w:ftr xmlns:wpc="http://schemas.microsoft.com/office/word/2010/wordprocessingCanvas" xmlns:cx="http://schemas.microsoft.com/office/drawing/2014/chartex" xmlns:cx1="http://schemas.microsoft.com/office/drawing/2015/9/8/chartex" xmlns:cx2="http://schemas.microsoft.com/office/drawing/2015/10/21/chartex" xmlns:cx3="http://schemas.microsoft.com/office/drawing/2016/5/9/chartex" xmlns:cx4="http://schemas.microsoft.com/office/drawing/2016/5/10/chartex" xmlns:cx5="http://schemas.microsoft.com/office/drawing/2016/5/11/chartex" xmlns:cx6="http://schemas.microsoft.com/office/drawing/2016/5/12/chartex" xmlns:cx7="http://schemas.microsoft.com/office/drawing/2016/5/13/chartex" xmlns:cx8="http://schemas.microsoft.com/office/drawing/2016/5/14/chartex" xmlns:mc="http://schemas.openxmlformats.org/markup-compatibility/2006" xmlns:aink="http://schemas.microsoft.com/office/drawing/2016/ink" xmlns:am3d="http://schemas.microsoft.com/office/drawing/2017/model3d" xmlns:o="urn:schemas-microsoft-com:office:office" xmlns:oel="http://schemas.microsoft.com/office/2019/extlst" xmlns:r="http://schemas.openxmlformats.org/officeDocument/2006/relationships" xmlns:m="http://schemas.openxmlformats.org/officeDocument/2006/math" xmlns:v="urn:schemas-microsoft-com:vml" xmlns:wp14="http://schemas.microsoft.com/office/word/2010/wordprocessingDrawing" xmlns:wp="http://schemas.openxmlformats.org/drawingml/2006/wordprocessingDrawing" xmlns:w10="urn:schemas-microsoft-com:office:word" xmlns:w="http://schemas.openxmlformats.org/wordprocessingml/2006/main" xmlns:w14="http://schemas.microsoft.com/office/word/2010/wordml" xmlns:w15="http://schemas.microsoft.com/office/word/2012/wordml" xmlns:w16cex="http://schemas.microsoft.com/office/word/2018/wordml/cex" xmlns:w16cid="http://schemas.microsoft.com/office/word/2016/wordml/cid" xmlns:w16="http://schemas.microsoft.com/office/word/2018/wordml" xmlns:w16sdtdh="http://schemas.microsoft.com/office/word/2020/wordml/sdtdatahash" xmlns:w16se="http://schemas.microsoft.com/office/word/2015/wordml/symex" xmlns:wpg="http://schemas.microsoft.com/office/word/2010/wordprocessingGroup" xmlns:wpi="http://schemas.microsoft.com/office/word/2010/wordprocessingInk" xmlns:wne="http://schemas.microsoft.com/office/word/2006/wordml" xmlns:wps="http://schemas.microsoft.com/office/word/2010/wordprocessingShape" mc:Ignorable="w14 w15 w16se w16cid w16 w16cex w16sdtdh wp14">
   <w:p>
     <w:pPr>
       <w:pStyle w:val="Piedepgina"/>
@@ -7152,7 +7526,7 @@
 </file>
 
 <file path=word/footer4.xml><?xml version="1.0" encoding="utf-8"?>
-<w:ftr xmlns:wpc="http://schemas.microsoft.com/office/word/2010/wordprocessingCanvas" xmlns:cx="http://schemas.microsoft.com/office/drawing/2014/chartex" xmlns:cx1="http://schemas.microsoft.com/office/drawing/2015/9/8/chartex" xmlns:cx2="http://schemas.microsoft.com/office/drawing/2015/10/21/chartex" xmlns:cx3="http://schemas.microsoft.com/office/drawing/2016/5/9/chartex" xmlns:cx4="http://schemas.microsoft.com/office/drawing/2016/5/10/chartex" xmlns:cx5="http://schemas.microsoft.com/office/drawing/2016/5/11/chartex" xmlns:cx6="http://schemas.microsoft.com/office/drawing/2016/5/12/chartex" xmlns:cx7="http://schemas.microsoft.com/office/drawing/2016/5/13/chartex" xmlns:cx8="http://schemas.microsoft.com/office/drawing/2016/5/14/chartex" xmlns:mc="http://schemas.openxmlformats.org/markup-compatibility/2006" xmlns:aink="http://schemas.microsoft.com/office/drawing/2016/ink" xmlns:am3d="http://schemas.microsoft.com/office/drawing/2017/model3d" xmlns:o="urn:schemas-microsoft-com:office:office" xmlns:oel="http://schemas.microsoft.com/office/2019/extlst" xmlns:r="http://schemas.openxmlformats.org/officeDocument/2006/relationships" xmlns:m="http://schemas.openxmlformats.org/officeDocument/2006/math" xmlns:v="urn:schemas-microsoft-com:vml" xmlns:wp14="http://schemas.microsoft.com/office/word/2010/wordprocessingDrawing" xmlns:wp="http://schemas.openxmlformats.org/drawingml/2006/wordprocessingDrawing" xmlns:w10="urn:schemas-microsoft-com:office:word" xmlns:w="http://schemas.openxmlformats.org/wordprocessingml/2006/main" xmlns:w14="http://schemas.microsoft.com/office/word/2010/wordml" xmlns:w15="http://schemas.microsoft.com/office/word/2012/wordml" xmlns:w16cex="http://schemas.microsoft.com/office/word/2018/wordml/cex" xmlns:w16cid="http://schemas.microsoft.com/office/word/2016/wordml/cid" xmlns:w16="http://schemas.microsoft.com/office/word/2018/wordml" xmlns:w16du="http://schemas.microsoft.com/office/word/2023/wordml/word16du" xmlns:w16sdtdh="http://schemas.microsoft.com/office/word/2020/wordml/sdtdatahash" xmlns:w16sdtfl="http://schemas.microsoft.com/office/word/2024/wordml/sdtformatlock" xmlns:w16se="http://schemas.microsoft.com/office/word/2015/wordml/symex" xmlns:wpg="http://schemas.microsoft.com/office/word/2010/wordprocessingGroup" xmlns:wpi="http://schemas.microsoft.com/office/word/2010/wordprocessingInk" xmlns:wne="http://schemas.microsoft.com/office/word/2006/wordml" xmlns:wps="http://schemas.microsoft.com/office/word/2010/wordprocessingShape" mc:Ignorable="w14 w15 w16se w16cid w16 w16cex w16sdtdh w16sdtfl w16du wp14">
+<w:ftr xmlns:wpc="http://schemas.microsoft.com/office/word/2010/wordprocessingCanvas" xmlns:cx="http://schemas.microsoft.com/office/drawing/2014/chartex" xmlns:cx1="http://schemas.microsoft.com/office/drawing/2015/9/8/chartex" xmlns:cx2="http://schemas.microsoft.com/office/drawing/2015/10/21/chartex" xmlns:cx3="http://schemas.microsoft.com/office/drawing/2016/5/9/chartex" xmlns:cx4="http://schemas.microsoft.com/office/drawing/2016/5/10/chartex" xmlns:cx5="http://schemas.microsoft.com/office/drawing/2016/5/11/chartex" xmlns:cx6="http://schemas.microsoft.com/office/drawing/2016/5/12/chartex" xmlns:cx7="http://schemas.microsoft.com/office/drawing/2016/5/13/chartex" xmlns:cx8="http://schemas.microsoft.com/office/drawing/2016/5/14/chartex" xmlns:mc="http://schemas.openxmlformats.org/markup-compatibility/2006" xmlns:aink="http://schemas.microsoft.com/office/drawing/2016/ink" xmlns:am3d="http://schemas.microsoft.com/office/drawing/2017/model3d" xmlns:o="urn:schemas-microsoft-com:office:office" xmlns:oel="http://schemas.microsoft.com/office/2019/extlst" xmlns:r="http://schemas.openxmlformats.org/officeDocument/2006/relationships" xmlns:m="http://schemas.openxmlformats.org/officeDocument/2006/math" xmlns:v="urn:schemas-microsoft-com:vml" xmlns:wp14="http://schemas.microsoft.com/office/word/2010/wordprocessingDrawing" xmlns:wp="http://schemas.openxmlformats.org/drawingml/2006/wordprocessingDrawing" xmlns:w10="urn:schemas-microsoft-com:office:word" xmlns:w="http://schemas.openxmlformats.org/wordprocessingml/2006/main" xmlns:w14="http://schemas.microsoft.com/office/word/2010/wordml" xmlns:w15="http://schemas.microsoft.com/office/word/2012/wordml" xmlns:w16cex="http://schemas.microsoft.com/office/word/2018/wordml/cex" xmlns:w16cid="http://schemas.microsoft.com/office/word/2016/wordml/cid" xmlns:w16="http://schemas.microsoft.com/office/word/2018/wordml" xmlns:w16sdtdh="http://schemas.microsoft.com/office/word/2020/wordml/sdtdatahash" xmlns:w16se="http://schemas.microsoft.com/office/word/2015/wordml/symex" xmlns:wpg="http://schemas.microsoft.com/office/word/2010/wordprocessingGroup" xmlns:wpi="http://schemas.microsoft.com/office/word/2010/wordprocessingInk" xmlns:wne="http://schemas.microsoft.com/office/word/2006/wordml" xmlns:wps="http://schemas.microsoft.com/office/word/2010/wordprocessingShape" mc:Ignorable="w14 w15 w16se w16cid w16 w16cex w16sdtdh wp14">
   <w:p>
     <w:pPr>
       <w:pStyle w:val="Piedepgina"/>
@@ -7497,7 +7871,7 @@
 </file>
 
 <file path=word/footer5.xml><?xml version="1.0" encoding="utf-8"?>
-<w:ftr xmlns:wpc="http://schemas.microsoft.com/office/word/2010/wordprocessingCanvas" xmlns:cx="http://schemas.microsoft.com/office/drawing/2014/chartex" xmlns:cx1="http://schemas.microsoft.com/office/drawing/2015/9/8/chartex" xmlns:cx2="http://schemas.microsoft.com/office/drawing/2015/10/21/chartex" xmlns:cx3="http://schemas.microsoft.com/office/drawing/2016/5/9/chartex" xmlns:cx4="http://schemas.microsoft.com/office/drawing/2016/5/10/chartex" xmlns:cx5="http://schemas.microsoft.com/office/drawing/2016/5/11/chartex" xmlns:cx6="http://schemas.microsoft.com/office/drawing/2016/5/12/chartex" xmlns:cx7="http://schemas.microsoft.com/office/drawing/2016/5/13/chartex" xmlns:cx8="http://schemas.microsoft.com/office/drawing/2016/5/14/chartex" xmlns:mc="http://schemas.openxmlformats.org/markup-compatibility/2006" xmlns:aink="http://schemas.microsoft.com/office/drawing/2016/ink" xmlns:am3d="http://schemas.microsoft.com/office/drawing/2017/model3d" xmlns:o="urn:schemas-microsoft-com:office:office" xmlns:oel="http://schemas.microsoft.com/office/2019/extlst" xmlns:r="http://schemas.openxmlformats.org/officeDocument/2006/relationships" xmlns:m="http://schemas.openxmlformats.org/officeDocument/2006/math" xmlns:v="urn:schemas-microsoft-com:vml" xmlns:wp14="http://schemas.microsoft.com/office/word/2010/wordprocessingDrawing" xmlns:wp="http://schemas.openxmlformats.org/drawingml/2006/wordprocessingDrawing" xmlns:w10="urn:schemas-microsoft-com:office:word" xmlns:w="http://schemas.openxmlformats.org/wordprocessingml/2006/main" xmlns:w14="http://schemas.microsoft.com/office/word/2010/wordml" xmlns:w15="http://schemas.microsoft.com/office/word/2012/wordml" xmlns:w16cex="http://schemas.microsoft.com/office/word/2018/wordml/cex" xmlns:w16cid="http://schemas.microsoft.com/office/word/2016/wordml/cid" xmlns:w16="http://schemas.microsoft.com/office/word/2018/wordml" xmlns:w16du="http://schemas.microsoft.com/office/word/2023/wordml/word16du" xmlns:w16sdtdh="http://schemas.microsoft.com/office/word/2020/wordml/sdtdatahash" xmlns:w16sdtfl="http://schemas.microsoft.com/office/word/2024/wordml/sdtformatlock" xmlns:w16se="http://schemas.microsoft.com/office/word/2015/wordml/symex" xmlns:wpg="http://schemas.microsoft.com/office/word/2010/wordprocessingGroup" xmlns:wpi="http://schemas.microsoft.com/office/word/2010/wordprocessingInk" xmlns:wne="http://schemas.microsoft.com/office/word/2006/wordml" xmlns:wps="http://schemas.microsoft.com/office/word/2010/wordprocessingShape" mc:Ignorable="w14 w15 w16se w16cid w16 w16cex w16sdtdh w16sdtfl w16du wp14">
+<w:ftr xmlns:wpc="http://schemas.microsoft.com/office/word/2010/wordprocessingCanvas" xmlns:cx="http://schemas.microsoft.com/office/drawing/2014/chartex" xmlns:cx1="http://schemas.microsoft.com/office/drawing/2015/9/8/chartex" xmlns:cx2="http://schemas.microsoft.com/office/drawing/2015/10/21/chartex" xmlns:cx3="http://schemas.microsoft.com/office/drawing/2016/5/9/chartex" xmlns:cx4="http://schemas.microsoft.com/office/drawing/2016/5/10/chartex" xmlns:cx5="http://schemas.microsoft.com/office/drawing/2016/5/11/chartex" xmlns:cx6="http://schemas.microsoft.com/office/drawing/2016/5/12/chartex" xmlns:cx7="http://schemas.microsoft.com/office/drawing/2016/5/13/chartex" xmlns:cx8="http://schemas.microsoft.com/office/drawing/2016/5/14/chartex" xmlns:mc="http://schemas.openxmlformats.org/markup-compatibility/2006" xmlns:aink="http://schemas.microsoft.com/office/drawing/2016/ink" xmlns:am3d="http://schemas.microsoft.com/office/drawing/2017/model3d" xmlns:o="urn:schemas-microsoft-com:office:office" xmlns:oel="http://schemas.microsoft.com/office/2019/extlst" xmlns:r="http://schemas.openxmlformats.org/officeDocument/2006/relationships" xmlns:m="http://schemas.openxmlformats.org/officeDocument/2006/math" xmlns:v="urn:schemas-microsoft-com:vml" xmlns:wp14="http://schemas.microsoft.com/office/word/2010/wordprocessingDrawing" xmlns:wp="http://schemas.openxmlformats.org/drawingml/2006/wordprocessingDrawing" xmlns:w10="urn:schemas-microsoft-com:office:word" xmlns:w="http://schemas.openxmlformats.org/wordprocessingml/2006/main" xmlns:w14="http://schemas.microsoft.com/office/word/2010/wordml" xmlns:w15="http://schemas.microsoft.com/office/word/2012/wordml" xmlns:w16cex="http://schemas.microsoft.com/office/word/2018/wordml/cex" xmlns:w16cid="http://schemas.microsoft.com/office/word/2016/wordml/cid" xmlns:w16="http://schemas.microsoft.com/office/word/2018/wordml" xmlns:w16sdtdh="http://schemas.microsoft.com/office/word/2020/wordml/sdtdatahash" xmlns:w16se="http://schemas.microsoft.com/office/word/2015/wordml/symex" xmlns:wpg="http://schemas.microsoft.com/office/word/2010/wordprocessingGroup" xmlns:wpi="http://schemas.microsoft.com/office/word/2010/wordprocessingInk" xmlns:wne="http://schemas.microsoft.com/office/word/2006/wordml" xmlns:wps="http://schemas.microsoft.com/office/word/2010/wordprocessingShape" mc:Ignorable="w14 w15 w16se w16cid w16 w16cex w16sdtdh wp14">
   <w:p>
     <w:pPr>
       <w:pStyle w:val="Piedepgina"/>
@@ -7914,7 +8288,7 @@
 </file>
 
 <file path=word/footer6.xml><?xml version="1.0" encoding="utf-8"?>
-<w:ftr xmlns:wpc="http://schemas.microsoft.com/office/word/2010/wordprocessingCanvas" xmlns:cx="http://schemas.microsoft.com/office/drawing/2014/chartex" xmlns:cx1="http://schemas.microsoft.com/office/drawing/2015/9/8/chartex" xmlns:cx2="http://schemas.microsoft.com/office/drawing/2015/10/21/chartex" xmlns:cx3="http://schemas.microsoft.com/office/drawing/2016/5/9/chartex" xmlns:cx4="http://schemas.microsoft.com/office/drawing/2016/5/10/chartex" xmlns:cx5="http://schemas.microsoft.com/office/drawing/2016/5/11/chartex" xmlns:cx6="http://schemas.microsoft.com/office/drawing/2016/5/12/chartex" xmlns:cx7="http://schemas.microsoft.com/office/drawing/2016/5/13/chartex" xmlns:cx8="http://schemas.microsoft.com/office/drawing/2016/5/14/chartex" xmlns:mc="http://schemas.openxmlformats.org/markup-compatibility/2006" xmlns:aink="http://schemas.microsoft.com/office/drawing/2016/ink" xmlns:am3d="http://schemas.microsoft.com/office/drawing/2017/model3d" xmlns:o="urn:schemas-microsoft-com:office:office" xmlns:oel="http://schemas.microsoft.com/office/2019/extlst" xmlns:r="http://schemas.openxmlformats.org/officeDocument/2006/relationships" xmlns:m="http://schemas.openxmlformats.org/officeDocument/2006/math" xmlns:v="urn:schemas-microsoft-com:vml" xmlns:wp14="http://schemas.microsoft.com/office/word/2010/wordprocessingDrawing" xmlns:wp="http://schemas.openxmlformats.org/drawingml/2006/wordprocessingDrawing" xmlns:w10="urn:schemas-microsoft-com:office:word" xmlns:w="http://schemas.openxmlformats.org/wordprocessingml/2006/main" xmlns:w14="http://schemas.microsoft.com/office/word/2010/wordml" xmlns:w15="http://schemas.microsoft.com/office/word/2012/wordml" xmlns:w16cex="http://schemas.microsoft.com/office/word/2018/wordml/cex" xmlns:w16cid="http://schemas.microsoft.com/office/word/2016/wordml/cid" xmlns:w16="http://schemas.microsoft.com/office/word/2018/wordml" xmlns:w16du="http://schemas.microsoft.com/office/word/2023/wordml/word16du" xmlns:w16sdtdh="http://schemas.microsoft.com/office/word/2020/wordml/sdtdatahash" xmlns:w16sdtfl="http://schemas.microsoft.com/office/word/2024/wordml/sdtformatlock" xmlns:w16se="http://schemas.microsoft.com/office/word/2015/wordml/symex" xmlns:wpg="http://schemas.microsoft.com/office/word/2010/wordprocessingGroup" xmlns:wpi="http://schemas.microsoft.com/office/word/2010/wordprocessingInk" xmlns:wne="http://schemas.microsoft.com/office/word/2006/wordml" xmlns:wps="http://schemas.microsoft.com/office/word/2010/wordprocessingShape" mc:Ignorable="w14 w15 w16se w16cid w16 w16cex w16sdtdh w16sdtfl w16du wp14">
+<w:ftr xmlns:wpc="http://schemas.microsoft.com/office/word/2010/wordprocessingCanvas" xmlns:cx="http://schemas.microsoft.com/office/drawing/2014/chartex" xmlns:cx1="http://schemas.microsoft.com/office/drawing/2015/9/8/chartex" xmlns:cx2="http://schemas.microsoft.com/office/drawing/2015/10/21/chartex" xmlns:cx3="http://schemas.microsoft.com/office/drawing/2016/5/9/chartex" xmlns:cx4="http://schemas.microsoft.com/office/drawing/2016/5/10/chartex" xmlns:cx5="http://schemas.microsoft.com/office/drawing/2016/5/11/chartex" xmlns:cx6="http://schemas.microsoft.com/office/drawing/2016/5/12/chartex" xmlns:cx7="http://schemas.microsoft.com/office/drawing/2016/5/13/chartex" xmlns:cx8="http://schemas.microsoft.com/office/drawing/2016/5/14/chartex" xmlns:mc="http://schemas.openxmlformats.org/markup-compatibility/2006" xmlns:aink="http://schemas.microsoft.com/office/drawing/2016/ink" xmlns:am3d="http://schemas.microsoft.com/office/drawing/2017/model3d" xmlns:o="urn:schemas-microsoft-com:office:office" xmlns:oel="http://schemas.microsoft.com/office/2019/extlst" xmlns:r="http://schemas.openxmlformats.org/officeDocument/2006/relationships" xmlns:m="http://schemas.openxmlformats.org/officeDocument/2006/math" xmlns:v="urn:schemas-microsoft-com:vml" xmlns:wp14="http://schemas.microsoft.com/office/word/2010/wordprocessingDrawing" xmlns:wp="http://schemas.openxmlformats.org/drawingml/2006/wordprocessingDrawing" xmlns:w10="urn:schemas-microsoft-com:office:word" xmlns:w="http://schemas.openxmlformats.org/wordprocessingml/2006/main" xmlns:w14="http://schemas.microsoft.com/office/word/2010/wordml" xmlns:w15="http://schemas.microsoft.com/office/word/2012/wordml" xmlns:w16cex="http://schemas.microsoft.com/office/word/2018/wordml/cex" xmlns:w16cid="http://schemas.microsoft.com/office/word/2016/wordml/cid" xmlns:w16="http://schemas.microsoft.com/office/word/2018/wordml" xmlns:w16sdtdh="http://schemas.microsoft.com/office/word/2020/wordml/sdtdatahash" xmlns:w16se="http://schemas.microsoft.com/office/word/2015/wordml/symex" xmlns:wpg="http://schemas.microsoft.com/office/word/2010/wordprocessingGroup" xmlns:wpi="http://schemas.microsoft.com/office/word/2010/wordprocessingInk" xmlns:wne="http://schemas.microsoft.com/office/word/2006/wordml" xmlns:wps="http://schemas.microsoft.com/office/word/2010/wordprocessingShape" mc:Ignorable="w14 w15 w16se w16cid w16 w16cex w16sdtdh wp14">
   <w:p>
     <w:pPr>
       <w:pStyle w:val="Piedepgina"/>
@@ -8270,7 +8644,7 @@
 </file>
 
 <file path=word/footnotes.xml><?xml version="1.0" encoding="utf-8"?>
-<w:footnotes xmlns:wpc="http://schemas.microsoft.com/office/word/2010/wordprocessingCanvas" xmlns:cx="http://schemas.microsoft.com/office/drawing/2014/chartex" xmlns:cx1="http://schemas.microsoft.com/office/drawing/2015/9/8/chartex" xmlns:cx2="http://schemas.microsoft.com/office/drawing/2015/10/21/chartex" xmlns:cx3="http://schemas.microsoft.com/office/drawing/2016/5/9/chartex" xmlns:cx4="http://schemas.microsoft.com/office/drawing/2016/5/10/chartex" xmlns:cx5="http://schemas.microsoft.com/office/drawing/2016/5/11/chartex" xmlns:cx6="http://schemas.microsoft.com/office/drawing/2016/5/12/chartex" xmlns:cx7="http://schemas.microsoft.com/office/drawing/2016/5/13/chartex" xmlns:cx8="http://schemas.microsoft.com/office/drawing/2016/5/14/chartex" xmlns:mc="http://schemas.openxmlformats.org/markup-compatibility/2006" xmlns:aink="http://schemas.microsoft.com/office/drawing/2016/ink" xmlns:am3d="http://schemas.microsoft.com/office/drawing/2017/model3d" xmlns:o="urn:schemas-microsoft-com:office:office" xmlns:oel="http://schemas.microsoft.com/office/2019/extlst" xmlns:r="http://schemas.openxmlformats.org/officeDocument/2006/relationships" xmlns:m="http://schemas.openxmlformats.org/officeDocument/2006/math" xmlns:v="urn:schemas-microsoft-com:vml" xmlns:wp14="http://schemas.microsoft.com/office/word/2010/wordprocessingDrawing" xmlns:wp="http://schemas.openxmlformats.org/drawingml/2006/wordprocessingDrawing" xmlns:w10="urn:schemas-microsoft-com:office:word" xmlns:w="http://schemas.openxmlformats.org/wordprocessingml/2006/main" xmlns:w14="http://schemas.microsoft.com/office/word/2010/wordml" xmlns:w15="http://schemas.microsoft.com/office/word/2012/wordml" xmlns:w16cex="http://schemas.microsoft.com/office/word/2018/wordml/cex" xmlns:w16cid="http://schemas.microsoft.com/office/word/2016/wordml/cid" xmlns:w16="http://schemas.microsoft.com/office/word/2018/wordml" xmlns:w16du="http://schemas.microsoft.com/office/word/2023/wordml/word16du" xmlns:w16sdtdh="http://schemas.microsoft.com/office/word/2020/wordml/sdtdatahash" xmlns:w16sdtfl="http://schemas.microsoft.com/office/word/2024/wordml/sdtformatlock" xmlns:w16se="http://schemas.microsoft.com/office/word/2015/wordml/symex" xmlns:wpg="http://schemas.microsoft.com/office/word/2010/wordprocessingGroup" xmlns:wpi="http://schemas.microsoft.com/office/word/2010/wordprocessingInk" xmlns:wne="http://schemas.microsoft.com/office/word/2006/wordml" xmlns:wps="http://schemas.microsoft.com/office/word/2010/wordprocessingShape" mc:Ignorable="w14 w15 w16se w16cid w16 w16cex w16sdtdh w16sdtfl w16du wp14">
+<w:footnotes xmlns:wpc="http://schemas.microsoft.com/office/word/2010/wordprocessingCanvas" xmlns:cx="http://schemas.microsoft.com/office/drawing/2014/chartex" xmlns:cx1="http://schemas.microsoft.com/office/drawing/2015/9/8/chartex" xmlns:cx2="http://schemas.microsoft.com/office/drawing/2015/10/21/chartex" xmlns:cx3="http://schemas.microsoft.com/office/drawing/2016/5/9/chartex" xmlns:cx4="http://schemas.microsoft.com/office/drawing/2016/5/10/chartex" xmlns:cx5="http://schemas.microsoft.com/office/drawing/2016/5/11/chartex" xmlns:cx6="http://schemas.microsoft.com/office/drawing/2016/5/12/chartex" xmlns:cx7="http://schemas.microsoft.com/office/drawing/2016/5/13/chartex" xmlns:cx8="http://schemas.microsoft.com/office/drawing/2016/5/14/chartex" xmlns:mc="http://schemas.openxmlformats.org/markup-compatibility/2006" xmlns:aink="http://schemas.microsoft.com/office/drawing/2016/ink" xmlns:am3d="http://schemas.microsoft.com/office/drawing/2017/model3d" xmlns:o="urn:schemas-microsoft-com:office:office" xmlns:oel="http://schemas.microsoft.com/office/2019/extlst" xmlns:r="http://schemas.openxmlformats.org/officeDocument/2006/relationships" xmlns:m="http://schemas.openxmlformats.org/officeDocument/2006/math" xmlns:v="urn:schemas-microsoft-com:vml" xmlns:wp14="http://schemas.microsoft.com/office/word/2010/wordprocessingDrawing" xmlns:wp="http://schemas.openxmlformats.org/drawingml/2006/wordprocessingDrawing" xmlns:w10="urn:schemas-microsoft-com:office:word" xmlns:w="http://schemas.openxmlformats.org/wordprocessingml/2006/main" xmlns:w14="http://schemas.microsoft.com/office/word/2010/wordml" xmlns:w15="http://schemas.microsoft.com/office/word/2012/wordml" xmlns:w16cex="http://schemas.microsoft.com/office/word/2018/wordml/cex" xmlns:w16cid="http://schemas.microsoft.com/office/word/2016/wordml/cid" xmlns:w16="http://schemas.microsoft.com/office/word/2018/wordml" xmlns:w16sdtdh="http://schemas.microsoft.com/office/word/2020/wordml/sdtdatahash" xmlns:w16se="http://schemas.microsoft.com/office/word/2015/wordml/symex" xmlns:wpg="http://schemas.microsoft.com/office/word/2010/wordprocessingGroup" xmlns:wpi="http://schemas.microsoft.com/office/word/2010/wordprocessingInk" xmlns:wne="http://schemas.microsoft.com/office/word/2006/wordml" xmlns:wps="http://schemas.microsoft.com/office/word/2010/wordprocessingShape" mc:Ignorable="w14 w15 w16se w16cid w16 w16cex w16sdtdh wp14">
   <w:footnote w:type="separator" w:id="-1">
     <w:p>
       <w:pPr>
@@ -8295,7 +8669,7 @@
 </file>
 
 <file path=word/header1.xml><?xml version="1.0" encoding="utf-8"?>
-<w:hdr xmlns:wpc="http://schemas.microsoft.com/office/word/2010/wordprocessingCanvas" xmlns:cx="http://schemas.microsoft.com/office/drawing/2014/chartex" xmlns:cx1="http://schemas.microsoft.com/office/drawing/2015/9/8/chartex" xmlns:cx2="http://schemas.microsoft.com/office/drawing/2015/10/21/chartex" xmlns:cx3="http://schemas.microsoft.com/office/drawing/2016/5/9/chartex" xmlns:cx4="http://schemas.microsoft.com/office/drawing/2016/5/10/chartex" xmlns:cx5="http://schemas.microsoft.com/office/drawing/2016/5/11/chartex" xmlns:cx6="http://schemas.microsoft.com/office/drawing/2016/5/12/chartex" xmlns:cx7="http://schemas.microsoft.com/office/drawing/2016/5/13/chartex" xmlns:cx8="http://schemas.microsoft.com/office/drawing/2016/5/14/chartex" xmlns:mc="http://schemas.openxmlformats.org/markup-compatibility/2006" xmlns:aink="http://schemas.microsoft.com/office/drawing/2016/ink" xmlns:am3d="http://schemas.microsoft.com/office/drawing/2017/model3d" xmlns:o="urn:schemas-microsoft-com:office:office" xmlns:oel="http://schemas.microsoft.com/office/2019/extlst" xmlns:r="http://schemas.openxmlformats.org/officeDocument/2006/relationships" xmlns:m="http://schemas.openxmlformats.org/officeDocument/2006/math" xmlns:v="urn:schemas-microsoft-com:vml" xmlns:wp14="http://schemas.microsoft.com/office/word/2010/wordprocessingDrawing" xmlns:wp="http://schemas.openxmlformats.org/drawingml/2006/wordprocessingDrawing" xmlns:w10="urn:schemas-microsoft-com:office:word" xmlns:w="http://schemas.openxmlformats.org/wordprocessingml/2006/main" xmlns:w14="http://schemas.microsoft.com/office/word/2010/wordml" xmlns:w15="http://schemas.microsoft.com/office/word/2012/wordml" xmlns:w16cex="http://schemas.microsoft.com/office/word/2018/wordml/cex" xmlns:w16cid="http://schemas.microsoft.com/office/word/2016/wordml/cid" xmlns:w16="http://schemas.microsoft.com/office/word/2018/wordml" xmlns:w16du="http://schemas.microsoft.com/office/word/2023/wordml/word16du" xmlns:w16sdtdh="http://schemas.microsoft.com/office/word/2020/wordml/sdtdatahash" xmlns:w16sdtfl="http://schemas.microsoft.com/office/word/2024/wordml/sdtformatlock" xmlns:w16se="http://schemas.microsoft.com/office/word/2015/wordml/symex" xmlns:wpg="http://schemas.microsoft.com/office/word/2010/wordprocessingGroup" xmlns:wpi="http://schemas.microsoft.com/office/word/2010/wordprocessingInk" xmlns:wne="http://schemas.microsoft.com/office/word/2006/wordml" xmlns:wps="http://schemas.microsoft.com/office/word/2010/wordprocessingShape" mc:Ignorable="w14 w15 w16se w16cid w16 w16cex w16sdtdh w16sdtfl w16du wp14">
+<w:hdr xmlns:wpc="http://schemas.microsoft.com/office/word/2010/wordprocessingCanvas" xmlns:cx="http://schemas.microsoft.com/office/drawing/2014/chartex" xmlns:cx1="http://schemas.microsoft.com/office/drawing/2015/9/8/chartex" xmlns:cx2="http://schemas.microsoft.com/office/drawing/2015/10/21/chartex" xmlns:cx3="http://schemas.microsoft.com/office/drawing/2016/5/9/chartex" xmlns:cx4="http://schemas.microsoft.com/office/drawing/2016/5/10/chartex" xmlns:cx5="http://schemas.microsoft.com/office/drawing/2016/5/11/chartex" xmlns:cx6="http://schemas.microsoft.com/office/drawing/2016/5/12/chartex" xmlns:cx7="http://schemas.microsoft.com/office/drawing/2016/5/13/chartex" xmlns:cx8="http://schemas.microsoft.com/office/drawing/2016/5/14/chartex" xmlns:mc="http://schemas.openxmlformats.org/markup-compatibility/2006" xmlns:aink="http://schemas.microsoft.com/office/drawing/2016/ink" xmlns:am3d="http://schemas.microsoft.com/office/drawing/2017/model3d" xmlns:o="urn:schemas-microsoft-com:office:office" xmlns:oel="http://schemas.microsoft.com/office/2019/extlst" xmlns:r="http://schemas.openxmlformats.org/officeDocument/2006/relationships" xmlns:m="http://schemas.openxmlformats.org/officeDocument/2006/math" xmlns:v="urn:schemas-microsoft-com:vml" xmlns:wp14="http://schemas.microsoft.com/office/word/2010/wordprocessingDrawing" xmlns:wp="http://schemas.openxmlformats.org/drawingml/2006/wordprocessingDrawing" xmlns:w10="urn:schemas-microsoft-com:office:word" xmlns:w="http://schemas.openxmlformats.org/wordprocessingml/2006/main" xmlns:w14="http://schemas.microsoft.com/office/word/2010/wordml" xmlns:w15="http://schemas.microsoft.com/office/word/2012/wordml" xmlns:w16cex="http://schemas.microsoft.com/office/word/2018/wordml/cex" xmlns:w16cid="http://schemas.microsoft.com/office/word/2016/wordml/cid" xmlns:w16="http://schemas.microsoft.com/office/word/2018/wordml" xmlns:w16sdtdh="http://schemas.microsoft.com/office/word/2020/wordml/sdtdatahash" xmlns:w16se="http://schemas.microsoft.com/office/word/2015/wordml/symex" xmlns:wpg="http://schemas.microsoft.com/office/word/2010/wordprocessingGroup" xmlns:wpi="http://schemas.microsoft.com/office/word/2010/wordprocessingInk" xmlns:wne="http://schemas.microsoft.com/office/word/2006/wordml" xmlns:wps="http://schemas.microsoft.com/office/word/2010/wordprocessingShape" mc:Ignorable="w14 w15 w16se w16cid w16 w16cex w16sdtdh wp14">
   <w:p>
     <w:pPr>
       <w:pStyle w:val="Encabezado"/>
@@ -8472,7 +8846,7 @@
 </file>
 
 <file path=word/numbering.xml><?xml version="1.0" encoding="utf-8"?>
-<w:numbering xmlns:wpc="http://schemas.microsoft.com/office/word/2010/wordprocessingCanvas" xmlns:cx="http://schemas.microsoft.com/office/drawing/2014/chartex" xmlns:cx1="http://schemas.microsoft.com/office/drawing/2015/9/8/chartex" xmlns:cx2="http://schemas.microsoft.com/office/drawing/2015/10/21/chartex" xmlns:cx3="http://schemas.microsoft.com/office/drawing/2016/5/9/chartex" xmlns:cx4="http://schemas.microsoft.com/office/drawing/2016/5/10/chartex" xmlns:cx5="http://schemas.microsoft.com/office/drawing/2016/5/11/chartex" xmlns:cx6="http://schemas.microsoft.com/office/drawing/2016/5/12/chartex" xmlns:cx7="http://schemas.microsoft.com/office/drawing/2016/5/13/chartex" xmlns:cx8="http://schemas.microsoft.com/office/drawing/2016/5/14/chartex" xmlns:mc="http://schemas.openxmlformats.org/markup-compatibility/2006" xmlns:aink="http://schemas.microsoft.com/office/drawing/2016/ink" xmlns:am3d="http://schemas.microsoft.com/office/drawing/2017/model3d" xmlns:o="urn:schemas-microsoft-com:office:office" xmlns:oel="http://schemas.microsoft.com/office/2019/extlst" xmlns:r="http://schemas.openxmlformats.org/officeDocument/2006/relationships" xmlns:m="http://schemas.openxmlformats.org/officeDocument/2006/math" xmlns:v="urn:schemas-microsoft-com:vml" xmlns:wp14="http://schemas.microsoft.com/office/word/2010/wordprocessingDrawing" xmlns:wp="http://schemas.openxmlformats.org/drawingml/2006/wordprocessingDrawing" xmlns:w10="urn:schemas-microsoft-com:office:word" xmlns:w="http://schemas.openxmlformats.org/wordprocessingml/2006/main" xmlns:w14="http://schemas.microsoft.com/office/word/2010/wordml" xmlns:w15="http://schemas.microsoft.com/office/word/2012/wordml" xmlns:w16cex="http://schemas.microsoft.com/office/word/2018/wordml/cex" xmlns:w16cid="http://schemas.microsoft.com/office/word/2016/wordml/cid" xmlns:w16="http://schemas.microsoft.com/office/word/2018/wordml" xmlns:w16du="http://schemas.microsoft.com/office/word/2023/wordml/word16du" xmlns:w16sdtdh="http://schemas.microsoft.com/office/word/2020/wordml/sdtdatahash" xmlns:w16sdtfl="http://schemas.microsoft.com/office/word/2024/wordml/sdtformatlock" xmlns:w16se="http://schemas.microsoft.com/office/word/2015/wordml/symex" xmlns:wpg="http://schemas.microsoft.com/office/word/2010/wordprocessingGroup" xmlns:wpi="http://schemas.microsoft.com/office/word/2010/wordprocessingInk" xmlns:wne="http://schemas.microsoft.com/office/word/2006/wordml" xmlns:wps="http://schemas.microsoft.com/office/word/2010/wordprocessingShape" mc:Ignorable="w14 w15 w16se w16cid w16 w16cex w16sdtdh w16sdtfl w16du wp14">
+<w:numbering xmlns:wpc="http://schemas.microsoft.com/office/word/2010/wordprocessingCanvas" xmlns:cx="http://schemas.microsoft.com/office/drawing/2014/chartex" xmlns:cx1="http://schemas.microsoft.com/office/drawing/2015/9/8/chartex" xmlns:cx2="http://schemas.microsoft.com/office/drawing/2015/10/21/chartex" xmlns:cx3="http://schemas.microsoft.com/office/drawing/2016/5/9/chartex" xmlns:cx4="http://schemas.microsoft.com/office/drawing/2016/5/10/chartex" xmlns:cx5="http://schemas.microsoft.com/office/drawing/2016/5/11/chartex" xmlns:cx6="http://schemas.microsoft.com/office/drawing/2016/5/12/chartex" xmlns:cx7="http://schemas.microsoft.com/office/drawing/2016/5/13/chartex" xmlns:cx8="http://schemas.microsoft.com/office/drawing/2016/5/14/chartex" xmlns:mc="http://schemas.openxmlformats.org/markup-compatibility/2006" xmlns:aink="http://schemas.microsoft.com/office/drawing/2016/ink" xmlns:am3d="http://schemas.microsoft.com/office/drawing/2017/model3d" xmlns:o="urn:schemas-microsoft-com:office:office" xmlns:oel="http://schemas.microsoft.com/office/2019/extlst" xmlns:r="http://schemas.openxmlformats.org/officeDocument/2006/relationships" xmlns:m="http://schemas.openxmlformats.org/officeDocument/2006/math" xmlns:v="urn:schemas-microsoft-com:vml" xmlns:wp14="http://schemas.microsoft.com/office/word/2010/wordprocessingDrawing" xmlns:wp="http://schemas.openxmlformats.org/drawingml/2006/wordprocessingDrawing" xmlns:w10="urn:schemas-microsoft-com:office:word" xmlns:w="http://schemas.openxmlformats.org/wordprocessingml/2006/main" xmlns:w14="http://schemas.microsoft.com/office/word/2010/wordml" xmlns:w15="http://schemas.microsoft.com/office/word/2012/wordml" xmlns:w16cex="http://schemas.microsoft.com/office/word/2018/wordml/cex" xmlns:w16cid="http://schemas.microsoft.com/office/word/2016/wordml/cid" xmlns:w16="http://schemas.microsoft.com/office/word/2018/wordml" xmlns:w16sdtdh="http://schemas.microsoft.com/office/word/2020/wordml/sdtdatahash" xmlns:w16se="http://schemas.microsoft.com/office/word/2015/wordml/symex" xmlns:wpg="http://schemas.microsoft.com/office/word/2010/wordprocessingGroup" xmlns:wpi="http://schemas.microsoft.com/office/word/2010/wordprocessingInk" xmlns:wne="http://schemas.microsoft.com/office/word/2006/wordml" xmlns:wps="http://schemas.microsoft.com/office/word/2010/wordprocessingShape" mc:Ignorable="w14 w15 w16se w16cid w16 w16cex w16sdtdh wp14">
   <w:abstractNum w:abstractNumId="0" w15:restartNumberingAfterBreak="0">
     <w:nsid w:val="0ECB33E7"/>
     <w:multiLevelType w:val="hybridMultilevel"/>
@@ -9733,7 +10107,7 @@
 </file>
 
 <file path=word/styles.xml><?xml version="1.0" encoding="utf-8"?>
-<w:styles xmlns:mc="http://schemas.openxmlformats.org/markup-compatibility/2006" xmlns:r="http://schemas.openxmlformats.org/officeDocument/2006/relationships" xmlns:w="http://schemas.openxmlformats.org/wordprocessingml/2006/main" xmlns:w14="http://schemas.microsoft.com/office/word/2010/wordml" xmlns:w15="http://schemas.microsoft.com/office/word/2012/wordml" xmlns:w16cex="http://schemas.microsoft.com/office/word/2018/wordml/cex" xmlns:w16cid="http://schemas.microsoft.com/office/word/2016/wordml/cid" xmlns:w16="http://schemas.microsoft.com/office/word/2018/wordml" xmlns:w16du="http://schemas.microsoft.com/office/word/2023/wordml/word16du" xmlns:w16sdtdh="http://schemas.microsoft.com/office/word/2020/wordml/sdtdatahash" xmlns:w16sdtfl="http://schemas.microsoft.com/office/word/2024/wordml/sdtformatlock" xmlns:w16se="http://schemas.microsoft.com/office/word/2015/wordml/symex" mc:Ignorable="w14 w15 w16se w16cid w16 w16cex w16sdtdh w16sdtfl w16du">
+<w:styles xmlns:mc="http://schemas.openxmlformats.org/markup-compatibility/2006" xmlns:r="http://schemas.openxmlformats.org/officeDocument/2006/relationships" xmlns:w="http://schemas.openxmlformats.org/wordprocessingml/2006/main" xmlns:w14="http://schemas.microsoft.com/office/word/2010/wordml" xmlns:w15="http://schemas.microsoft.com/office/word/2012/wordml" xmlns:w16cex="http://schemas.microsoft.com/office/word/2018/wordml/cex" xmlns:w16cid="http://schemas.microsoft.com/office/word/2016/wordml/cid" xmlns:w16="http://schemas.microsoft.com/office/word/2018/wordml" xmlns:w16sdtdh="http://schemas.microsoft.com/office/word/2020/wordml/sdtdatahash" xmlns:w16se="http://schemas.microsoft.com/office/word/2015/wordml/symex" mc:Ignorable="w14 w15 w16se w16cid w16 w16cex w16sdtdh">
   <w:docDefaults>
     <w:rPrDefault>
       <w:rPr>

</xml_diff>